<commit_message>
ShadowMap & Projective Tex Map
</commit_message>
<xml_diff>
--- a/CS535_Assign/ReadMe.docx
+++ b/CS535_Assign/ReadMe.docx
@@ -1,10 +1,10 @@
 
 <file path=word/document.xml><?xml version="1.0" encoding="utf-8"?>
-<w:document xmlns:wpc="http://schemas.microsoft.com/office/word/2010/wordprocessingCanvas" xmlns:mc="http://schemas.openxmlformats.org/markup-compatibility/2006" xmlns:o="urn:schemas-microsoft-com:office:office" xmlns:r="http://schemas.openxmlformats.org/officeDocument/2006/relationships" xmlns:m="http://schemas.openxmlformats.org/officeDocument/2006/math" xmlns:v="urn:schemas-microsoft-com:vml" xmlns:wp14="http://schemas.microsoft.com/office/word/2010/wordprocessingDrawing" xmlns:wp="http://schemas.openxmlformats.org/drawingml/2006/wordprocessingDrawing" xmlns:w10="urn:schemas-microsoft-com:office:word" xmlns:w="http://schemas.openxmlformats.org/wordprocessingml/2006/main" xmlns:w14="http://schemas.microsoft.com/office/word/2010/wordml" xmlns:w15="http://schemas.microsoft.com/office/word/2012/wordml" xmlns:wpg="http://schemas.microsoft.com/office/word/2010/wordprocessingGroup" xmlns:wpi="http://schemas.microsoft.com/office/word/2010/wordprocessingInk" xmlns:wne="http://schemas.microsoft.com/office/word/2006/wordml" xmlns:wps="http://schemas.microsoft.com/office/word/2010/wordprocessingShape" mc:Ignorable="w14 w15 wp14">
+<w:document xmlns:wpc="http://schemas.microsoft.com/office/word/2010/wordprocessingCanvas" xmlns:cx="http://schemas.microsoft.com/office/drawing/2014/chartex" xmlns:cx1="http://schemas.microsoft.com/office/drawing/2015/9/8/chartex" xmlns:cx2="http://schemas.microsoft.com/office/drawing/2015/10/21/chartex" xmlns:cx3="http://schemas.microsoft.com/office/drawing/2016/5/9/chartex" xmlns:cx4="http://schemas.microsoft.com/office/drawing/2016/5/10/chartex" xmlns:cx5="http://schemas.microsoft.com/office/drawing/2016/5/11/chartex" xmlns:cx6="http://schemas.microsoft.com/office/drawing/2016/5/12/chartex" xmlns:cx7="http://schemas.microsoft.com/office/drawing/2016/5/13/chartex" xmlns:cx8="http://schemas.microsoft.com/office/drawing/2016/5/14/chartex" xmlns:mc="http://schemas.openxmlformats.org/markup-compatibility/2006" xmlns:aink="http://schemas.microsoft.com/office/drawing/2016/ink" xmlns:am3d="http://schemas.microsoft.com/office/drawing/2017/model3d" xmlns:o="urn:schemas-microsoft-com:office:office" xmlns:r="http://schemas.openxmlformats.org/officeDocument/2006/relationships" xmlns:m="http://schemas.openxmlformats.org/officeDocument/2006/math" xmlns:v="urn:schemas-microsoft-com:vml" xmlns:wp14="http://schemas.microsoft.com/office/word/2010/wordprocessingDrawing" xmlns:wp="http://schemas.openxmlformats.org/drawingml/2006/wordprocessingDrawing" xmlns:w10="urn:schemas-microsoft-com:office:word" xmlns:w="http://schemas.openxmlformats.org/wordprocessingml/2006/main" xmlns:w14="http://schemas.microsoft.com/office/word/2010/wordml" xmlns:w15="http://schemas.microsoft.com/office/word/2012/wordml" xmlns:w16cid="http://schemas.microsoft.com/office/word/2016/wordml/cid" xmlns:w16se="http://schemas.microsoft.com/office/word/2015/wordml/symex" xmlns:wpg="http://schemas.microsoft.com/office/word/2010/wordprocessingGroup" xmlns:wpi="http://schemas.microsoft.com/office/word/2010/wordprocessingInk" xmlns:wne="http://schemas.microsoft.com/office/word/2006/wordml" xmlns:wps="http://schemas.microsoft.com/office/word/2010/wordprocessingShape" mc:Ignorable="w14 w15 w16se w16cid wp14">
   <w:body>
     <w:p>
       <w:pPr>
-        <w:pStyle w:val="Title"/>
+        <w:pStyle w:val="a3"/>
       </w:pPr>
       <w:r>
         <w:t>A</w:t>
@@ -53,7 +53,7 @@
     </w:p>
     <w:p>
       <w:pPr>
-        <w:pStyle w:val="ListParagraph"/>
+        <w:pStyle w:val="a5"/>
         <w:numPr>
           <w:ilvl w:val="0"/>
           <w:numId w:val="1"/>
@@ -73,7 +73,7 @@
     </w:p>
     <w:p>
       <w:pPr>
-        <w:pStyle w:val="ListParagraph"/>
+        <w:pStyle w:val="a5"/>
         <w:numPr>
           <w:ilvl w:val="0"/>
           <w:numId w:val="1"/>
@@ -141,7 +141,7 @@
     </w:p>
     <w:p>
       <w:pPr>
-        <w:pStyle w:val="ListParagraph"/>
+        <w:pStyle w:val="a5"/>
         <w:numPr>
           <w:ilvl w:val="0"/>
           <w:numId w:val="1"/>
@@ -156,7 +156,65 @@
     </w:p>
     <w:p>
       <w:pPr>
-        <w:pStyle w:val="ListParagraph"/>
+        <w:pStyle w:val="a5"/>
+        <w:rPr>
+          <w:color w:val="FF0000"/>
+        </w:rPr>
+      </w:pPr>
+      <w:r>
+        <w:rPr>
+          <w:color w:val="FF0000"/>
+        </w:rPr>
+        <w:t>Most of the implementation is in DrawTriangle function in FrameBuffer.cpp</w:t>
+      </w:r>
+    </w:p>
+    <w:p>
+      <w:pPr>
+        <w:pStyle w:val="a5"/>
+        <w:rPr>
+          <w:color w:val="FF0000"/>
+        </w:rPr>
+      </w:pPr>
+      <w:r>
+        <w:rPr>
+          <w:color w:val="FF0000"/>
+        </w:rPr>
+        <w:t>You can switch scenes by define or undefine SHOWSHADOWMAPPING in Define.h</w:t>
+      </w:r>
+    </w:p>
+    <w:p>
+      <w:pPr>
+        <w:pStyle w:val="a5"/>
+        <w:rPr>
+          <w:color w:val="FF0000"/>
+        </w:rPr>
+      </w:pPr>
+      <w:r>
+        <w:rPr>
+          <w:color w:val="FF0000"/>
+        </w:rPr>
+        <w:t>Video is inside output folder.</w:t>
+      </w:r>
+    </w:p>
+    <w:p>
+      <w:pPr>
+        <w:pStyle w:val="a5"/>
+        <w:rPr>
+          <w:color w:val="FF0000"/>
+        </w:rPr>
+      </w:pPr>
+      <w:r>
+        <w:rPr>
+          <w:color w:val="FF0000"/>
+        </w:rPr>
+        <w:t>Please build and run in Release x64 for best performance</w:t>
+      </w:r>
+      <w:bookmarkStart w:id="0" w:name="_GoBack"/>
+      <w:bookmarkEnd w:id="0"/>
+    </w:p>
+    <w:p>
+      <w:pPr>
+        <w:pStyle w:val="a5"/>
         <w:numPr>
           <w:ilvl w:val="1"/>
           <w:numId w:val="1"/>
@@ -195,7 +253,7 @@
     </w:p>
     <w:p>
       <w:pPr>
-        <w:pStyle w:val="ListParagraph"/>
+        <w:pStyle w:val="a5"/>
         <w:numPr>
           <w:ilvl w:val="1"/>
           <w:numId w:val="1"/>
@@ -225,7 +283,7 @@
     </w:p>
     <w:p>
       <w:pPr>
-        <w:pStyle w:val="ListParagraph"/>
+        <w:pStyle w:val="a5"/>
         <w:numPr>
           <w:ilvl w:val="1"/>
           <w:numId w:val="1"/>
@@ -240,187 +298,124 @@
     </w:p>
     <w:p>
       <w:pPr>
-        <w:pStyle w:val="ListParagraph"/>
+        <w:pStyle w:val="a5"/>
         <w:numPr>
           <w:ilvl w:val="0"/>
           <w:numId w:val="1"/>
         </w:numPr>
-        <w:rPr>
-          <w:color w:val="FF0000"/>
-        </w:rPr>
-      </w:pPr>
-      <w:r>
-        <w:rPr>
-          <w:color w:val="FF0000"/>
-        </w:rPr>
+      </w:pPr>
+      <w:r>
         <w:t>Extra credit</w:t>
       </w:r>
     </w:p>
     <w:p>
       <w:pPr>
-        <w:pStyle w:val="ListParagraph"/>
+        <w:pStyle w:val="a5"/>
         <w:numPr>
           <w:ilvl w:val="1"/>
           <w:numId w:val="1"/>
         </w:numPr>
+      </w:pPr>
+      <w:r>
+        <w:t>Projecting an image with transparent pixels (e.g. project text</w:t>
+      </w:r>
+      <w:r>
+        <w:t>)</w:t>
+      </w:r>
+      <w:r>
+        <w:t xml:space="preserve"> 1%.</w:t>
+      </w:r>
+      <w:r>
+        <w:t xml:space="preserve"> </w:t>
+      </w:r>
+      <w:r>
         <w:rPr>
           <w:color w:val="FF0000"/>
         </w:rPr>
-      </w:pPr>
-      <w:r>
-        <w:rPr>
-          <w:color w:val="FF0000"/>
-        </w:rPr>
-        <w:t>Projecting an image with transparent pixels (e.g. project text</w:t>
-      </w:r>
-      <w:r>
-        <w:rPr>
-          <w:color w:val="FF0000"/>
-        </w:rPr>
-        <w:t>)</w:t>
-      </w:r>
-      <w:r>
-        <w:rPr>
-          <w:color w:val="FF0000"/>
-        </w:rPr>
-        <w:t xml:space="preserve"> 1%.</w:t>
-      </w:r>
-    </w:p>
-    <w:p>
-      <w:pPr>
-        <w:pStyle w:val="ListParagraph"/>
+        <w:t>Not implemented</w:t>
+      </w:r>
+    </w:p>
+    <w:p>
+      <w:pPr>
+        <w:pStyle w:val="a5"/>
         <w:numPr>
           <w:ilvl w:val="1"/>
           <w:numId w:val="1"/>
         </w:numPr>
+      </w:pPr>
+      <w:r>
+        <w:t>Four light sources that start at the same point and then move away from each other, casting 4 shadows 2%.</w:t>
+      </w:r>
+      <w:r>
+        <w:t xml:space="preserve"> </w:t>
+      </w:r>
+      <w:r>
         <w:rPr>
           <w:color w:val="FF0000"/>
         </w:rPr>
-      </w:pPr>
-      <w:r>
-        <w:rPr>
-          <w:color w:val="FF0000"/>
-        </w:rPr>
-        <w:t>Four light sources that start at the same point and then move away from each other, casting 4 shadows 2%.</w:t>
-      </w:r>
-    </w:p>
-    <w:p>
-      <w:pPr>
-        <w:pStyle w:val="ListParagraph"/>
+        <w:t>See Video</w:t>
+      </w:r>
+    </w:p>
+    <w:p>
+      <w:pPr>
+        <w:pStyle w:val="a5"/>
         <w:numPr>
           <w:ilvl w:val="1"/>
           <w:numId w:val="1"/>
         </w:numPr>
+      </w:pPr>
+      <w:r>
+        <w:t>Invisibility</w:t>
+      </w:r>
+      <w:r>
+        <w:t xml:space="preserve"> </w:t>
+      </w:r>
+      <w:r>
+        <w:t xml:space="preserve">effect </w:t>
+      </w:r>
+      <w:r>
+        <w:t>5</w:t>
+      </w:r>
+      <w:r>
+        <w:t>%</w:t>
+      </w:r>
+      <w:r>
+        <w:t xml:space="preserve">. Given the geometry of a scene S, the geometry and the trajectory of a moving object O, a projector P and the position of an audience approximated with a 3D point A, compute the image P has to project to hide O from A. Make a 10s video that </w:t>
+      </w:r>
+      <w:r>
+        <w:t>show</w:t>
+      </w:r>
+      <w:r>
+        <w:t>s</w:t>
+      </w:r>
+      <w:r>
+        <w:t xml:space="preserve"> </w:t>
+      </w:r>
+      <w:r>
+        <w:t xml:space="preserve">simultaneously </w:t>
+      </w:r>
+      <w:r>
+        <w:t xml:space="preserve">what the audience would see without the effect, what they see with the effect, and what the projector projects; use a </w:t>
+      </w:r>
+      <w:r>
+        <w:t>3</w:t>
+      </w:r>
+      <w:r>
+        <w:t>-way screen split.</w:t>
+      </w:r>
+      <w:r>
+        <w:t xml:space="preserve"> </w:t>
+      </w:r>
+      <w:r>
         <w:rPr>
           <w:color w:val="FF0000"/>
         </w:rPr>
-      </w:pPr>
-      <w:r>
-        <w:rPr>
-          <w:color w:val="FF0000"/>
-        </w:rPr>
-        <w:t>Invisibility</w:t>
-      </w:r>
-      <w:r>
-        <w:rPr>
-          <w:color w:val="FF0000"/>
-        </w:rPr>
-        <w:t xml:space="preserve"> </w:t>
-      </w:r>
-      <w:r>
-        <w:rPr>
-          <w:color w:val="FF0000"/>
-        </w:rPr>
-        <w:t xml:space="preserve">effect </w:t>
-      </w:r>
-      <w:r>
-        <w:rPr>
-          <w:color w:val="FF0000"/>
-        </w:rPr>
-        <w:t>5</w:t>
-      </w:r>
-      <w:r>
-        <w:rPr>
-          <w:color w:val="FF0000"/>
-        </w:rPr>
-        <w:t>%</w:t>
-      </w:r>
-      <w:r>
-        <w:rPr>
-          <w:color w:val="FF0000"/>
-        </w:rPr>
-        <w:t xml:space="preserve">. </w:t>
-      </w:r>
-      <w:r>
-        <w:rPr>
-          <w:color w:val="FF0000"/>
-        </w:rPr>
-        <w:t xml:space="preserve">Given the geometry of a scene S, the geometry </w:t>
-      </w:r>
-      <w:r>
-        <w:rPr>
-          <w:color w:val="FF0000"/>
-        </w:rPr>
-        <w:t xml:space="preserve">and the trajectory </w:t>
-      </w:r>
-      <w:r>
-        <w:rPr>
-          <w:color w:val="FF0000"/>
-        </w:rPr>
-        <w:t xml:space="preserve">of a moving object O, a projector P and the position of an audience approximated with a 3D point A, compute the image P has to project to hide O from A. </w:t>
-      </w:r>
-      <w:r>
-        <w:rPr>
-          <w:color w:val="FF0000"/>
-        </w:rPr>
-        <w:t xml:space="preserve">Make a 10s video that </w:t>
-      </w:r>
-      <w:r>
-        <w:rPr>
-          <w:color w:val="FF0000"/>
-        </w:rPr>
-        <w:t>show</w:t>
-      </w:r>
-      <w:r>
-        <w:rPr>
-          <w:color w:val="FF0000"/>
-        </w:rPr>
-        <w:t>s</w:t>
-      </w:r>
-      <w:r>
-        <w:rPr>
-          <w:color w:val="FF0000"/>
-        </w:rPr>
-        <w:t xml:space="preserve"> </w:t>
-      </w:r>
-      <w:r>
-        <w:rPr>
-          <w:color w:val="FF0000"/>
-        </w:rPr>
-        <w:t xml:space="preserve">simultaneously </w:t>
-      </w:r>
-      <w:r>
-        <w:rPr>
-          <w:color w:val="FF0000"/>
-        </w:rPr>
-        <w:t xml:space="preserve">what the audience would see without the effect, what they see with the effect, and what the projector projects; use a </w:t>
-      </w:r>
-      <w:r>
-        <w:rPr>
-          <w:color w:val="FF0000"/>
-        </w:rPr>
-        <w:t>3</w:t>
-      </w:r>
-      <w:r>
-        <w:rPr>
-          <w:color w:val="FF0000"/>
-        </w:rPr>
-        <w:t>-way screen split.</w:t>
-      </w:r>
-    </w:p>
-    <w:p>
-      <w:pPr>
-        <w:pStyle w:val="ListParagraph"/>
+        <w:t>See Video</w:t>
+      </w:r>
+    </w:p>
+    <w:p>
+      <w:pPr>
+        <w:pStyle w:val="a5"/>
         <w:numPr>
           <w:ilvl w:val="0"/>
           <w:numId w:val="1"/>
@@ -432,7 +427,7 @@
     </w:p>
     <w:p>
       <w:pPr>
-        <w:pStyle w:val="ListParagraph"/>
+        <w:pStyle w:val="a5"/>
         <w:numPr>
           <w:ilvl w:val="1"/>
           <w:numId w:val="1"/>
@@ -444,7 +439,7 @@
     </w:p>
     <w:p>
       <w:pPr>
-        <w:pStyle w:val="ListParagraph"/>
+        <w:pStyle w:val="a5"/>
         <w:numPr>
           <w:ilvl w:val="1"/>
           <w:numId w:val="1"/>
@@ -456,13 +451,14 @@
     </w:p>
     <w:p>
       <w:pPr>
-        <w:pStyle w:val="ListParagraph"/>
+        <w:pStyle w:val="a5"/>
         <w:numPr>
           <w:ilvl w:val="1"/>
           <w:numId w:val="1"/>
         </w:numPr>
       </w:pPr>
       <w:r>
+        <w:lastRenderedPageBreak/>
         <w:t>Video file</w:t>
       </w:r>
     </w:p>
@@ -480,8 +476,6 @@
       <w:r>
         <w:t>20</w:t>
       </w:r>
-      <w:bookmarkStart w:id="0" w:name="_GoBack"/>
-      <w:bookmarkEnd w:id="0"/>
       <w:r>
         <w:t>, popescu@purdue.edu</w:t>
       </w:r>
@@ -498,7 +492,7 @@
 </file>
 
 <file path=word/endnotes.xml><?xml version="1.0" encoding="utf-8"?>
-<w:endnotes xmlns:wpc="http://schemas.microsoft.com/office/word/2010/wordprocessingCanvas" xmlns:mc="http://schemas.openxmlformats.org/markup-compatibility/2006" xmlns:o="urn:schemas-microsoft-com:office:office" xmlns:r="http://schemas.openxmlformats.org/officeDocument/2006/relationships" xmlns:m="http://schemas.openxmlformats.org/officeDocument/2006/math" xmlns:v="urn:schemas-microsoft-com:vml" xmlns:wp14="http://schemas.microsoft.com/office/word/2010/wordprocessingDrawing" xmlns:wp="http://schemas.openxmlformats.org/drawingml/2006/wordprocessingDrawing" xmlns:w10="urn:schemas-microsoft-com:office:word" xmlns:w="http://schemas.openxmlformats.org/wordprocessingml/2006/main" xmlns:w14="http://schemas.microsoft.com/office/word/2010/wordml" xmlns:w15="http://schemas.microsoft.com/office/word/2012/wordml" xmlns:wpg="http://schemas.microsoft.com/office/word/2010/wordprocessingGroup" xmlns:wpi="http://schemas.microsoft.com/office/word/2010/wordprocessingInk" xmlns:wne="http://schemas.microsoft.com/office/word/2006/wordml" xmlns:wps="http://schemas.microsoft.com/office/word/2010/wordprocessingShape" mc:Ignorable="w14 w15 wp14">
+<w:endnotes xmlns:wpc="http://schemas.microsoft.com/office/word/2010/wordprocessingCanvas" xmlns:cx="http://schemas.microsoft.com/office/drawing/2014/chartex" xmlns:cx1="http://schemas.microsoft.com/office/drawing/2015/9/8/chartex" xmlns:cx2="http://schemas.microsoft.com/office/drawing/2015/10/21/chartex" xmlns:cx3="http://schemas.microsoft.com/office/drawing/2016/5/9/chartex" xmlns:cx4="http://schemas.microsoft.com/office/drawing/2016/5/10/chartex" xmlns:cx5="http://schemas.microsoft.com/office/drawing/2016/5/11/chartex" xmlns:cx6="http://schemas.microsoft.com/office/drawing/2016/5/12/chartex" xmlns:cx7="http://schemas.microsoft.com/office/drawing/2016/5/13/chartex" xmlns:cx8="http://schemas.microsoft.com/office/drawing/2016/5/14/chartex" xmlns:mc="http://schemas.openxmlformats.org/markup-compatibility/2006" xmlns:aink="http://schemas.microsoft.com/office/drawing/2016/ink" xmlns:am3d="http://schemas.microsoft.com/office/drawing/2017/model3d" xmlns:o="urn:schemas-microsoft-com:office:office" xmlns:r="http://schemas.openxmlformats.org/officeDocument/2006/relationships" xmlns:m="http://schemas.openxmlformats.org/officeDocument/2006/math" xmlns:v="urn:schemas-microsoft-com:vml" xmlns:wp14="http://schemas.microsoft.com/office/word/2010/wordprocessingDrawing" xmlns:wp="http://schemas.openxmlformats.org/drawingml/2006/wordprocessingDrawing" xmlns:w10="urn:schemas-microsoft-com:office:word" xmlns:w="http://schemas.openxmlformats.org/wordprocessingml/2006/main" xmlns:w14="http://schemas.microsoft.com/office/word/2010/wordml" xmlns:w15="http://schemas.microsoft.com/office/word/2012/wordml" xmlns:w16cid="http://schemas.microsoft.com/office/word/2016/wordml/cid" xmlns:w16se="http://schemas.microsoft.com/office/word/2015/wordml/symex" xmlns:wpg="http://schemas.microsoft.com/office/word/2010/wordprocessingGroup" xmlns:wpi="http://schemas.microsoft.com/office/word/2010/wordprocessingInk" xmlns:wne="http://schemas.microsoft.com/office/word/2006/wordml" xmlns:wps="http://schemas.microsoft.com/office/word/2010/wordprocessingShape" mc:Ignorable="w14 w15 w16se w16cid wp14">
   <w:endnote w:type="separator" w:id="-1">
     <w:p>
       <w:pPr>
@@ -523,7 +517,7 @@
 </file>
 
 <file path=word/footer1.xml><?xml version="1.0" encoding="utf-8"?>
-<w:ftr xmlns:wpc="http://schemas.microsoft.com/office/word/2010/wordprocessingCanvas" xmlns:mc="http://schemas.openxmlformats.org/markup-compatibility/2006" xmlns:o="urn:schemas-microsoft-com:office:office" xmlns:r="http://schemas.openxmlformats.org/officeDocument/2006/relationships" xmlns:m="http://schemas.openxmlformats.org/officeDocument/2006/math" xmlns:v="urn:schemas-microsoft-com:vml" xmlns:wp14="http://schemas.microsoft.com/office/word/2010/wordprocessingDrawing" xmlns:wp="http://schemas.openxmlformats.org/drawingml/2006/wordprocessingDrawing" xmlns:w10="urn:schemas-microsoft-com:office:word" xmlns:w="http://schemas.openxmlformats.org/wordprocessingml/2006/main" xmlns:w14="http://schemas.microsoft.com/office/word/2010/wordml" xmlns:w15="http://schemas.microsoft.com/office/word/2012/wordml" xmlns:wpg="http://schemas.microsoft.com/office/word/2010/wordprocessingGroup" xmlns:wpi="http://schemas.microsoft.com/office/word/2010/wordprocessingInk" xmlns:wne="http://schemas.microsoft.com/office/word/2006/wordml" xmlns:wps="http://schemas.microsoft.com/office/word/2010/wordprocessingShape" mc:Ignorable="w14 w15 wp14">
+<w:ftr xmlns:wpc="http://schemas.microsoft.com/office/word/2010/wordprocessingCanvas" xmlns:cx="http://schemas.microsoft.com/office/drawing/2014/chartex" xmlns:cx1="http://schemas.microsoft.com/office/drawing/2015/9/8/chartex" xmlns:cx2="http://schemas.microsoft.com/office/drawing/2015/10/21/chartex" xmlns:cx3="http://schemas.microsoft.com/office/drawing/2016/5/9/chartex" xmlns:cx4="http://schemas.microsoft.com/office/drawing/2016/5/10/chartex" xmlns:cx5="http://schemas.microsoft.com/office/drawing/2016/5/11/chartex" xmlns:cx6="http://schemas.microsoft.com/office/drawing/2016/5/12/chartex" xmlns:cx7="http://schemas.microsoft.com/office/drawing/2016/5/13/chartex" xmlns:cx8="http://schemas.microsoft.com/office/drawing/2016/5/14/chartex" xmlns:mc="http://schemas.openxmlformats.org/markup-compatibility/2006" xmlns:aink="http://schemas.microsoft.com/office/drawing/2016/ink" xmlns:am3d="http://schemas.microsoft.com/office/drawing/2017/model3d" xmlns:o="urn:schemas-microsoft-com:office:office" xmlns:r="http://schemas.openxmlformats.org/officeDocument/2006/relationships" xmlns:m="http://schemas.openxmlformats.org/officeDocument/2006/math" xmlns:v="urn:schemas-microsoft-com:vml" xmlns:wp14="http://schemas.microsoft.com/office/word/2010/wordprocessingDrawing" xmlns:wp="http://schemas.openxmlformats.org/drawingml/2006/wordprocessingDrawing" xmlns:w10="urn:schemas-microsoft-com:office:word" xmlns:w="http://schemas.openxmlformats.org/wordprocessingml/2006/main" xmlns:w14="http://schemas.microsoft.com/office/word/2010/wordml" xmlns:w15="http://schemas.microsoft.com/office/word/2012/wordml" xmlns:w16cid="http://schemas.microsoft.com/office/word/2016/wordml/cid" xmlns:w16se="http://schemas.microsoft.com/office/word/2015/wordml/symex" xmlns:wpg="http://schemas.microsoft.com/office/word/2010/wordprocessingGroup" xmlns:wpi="http://schemas.microsoft.com/office/word/2010/wordprocessingInk" xmlns:wne="http://schemas.microsoft.com/office/word/2006/wordml" xmlns:wps="http://schemas.microsoft.com/office/word/2010/wordprocessingShape" mc:Ignorable="w14 w15 w16se w16cid wp14">
   <w:sdt>
     <w:sdtPr>
       <w:id w:val="-813944271"/>
@@ -540,7 +534,7 @@
     <w:sdtContent>
       <w:p>
         <w:pPr>
-          <w:pStyle w:val="Footer"/>
+          <w:pStyle w:val="a8"/>
           <w:jc w:val="right"/>
         </w:pPr>
         <w:r>
@@ -569,14 +563,14 @@
   </w:sdt>
   <w:p>
     <w:pPr>
-      <w:pStyle w:val="Footer"/>
+      <w:pStyle w:val="a8"/>
     </w:pPr>
   </w:p>
 </w:ftr>
 </file>
 
 <file path=word/footnotes.xml><?xml version="1.0" encoding="utf-8"?>
-<w:footnotes xmlns:wpc="http://schemas.microsoft.com/office/word/2010/wordprocessingCanvas" xmlns:mc="http://schemas.openxmlformats.org/markup-compatibility/2006" xmlns:o="urn:schemas-microsoft-com:office:office" xmlns:r="http://schemas.openxmlformats.org/officeDocument/2006/relationships" xmlns:m="http://schemas.openxmlformats.org/officeDocument/2006/math" xmlns:v="urn:schemas-microsoft-com:vml" xmlns:wp14="http://schemas.microsoft.com/office/word/2010/wordprocessingDrawing" xmlns:wp="http://schemas.openxmlformats.org/drawingml/2006/wordprocessingDrawing" xmlns:w10="urn:schemas-microsoft-com:office:word" xmlns:w="http://schemas.openxmlformats.org/wordprocessingml/2006/main" xmlns:w14="http://schemas.microsoft.com/office/word/2010/wordml" xmlns:w15="http://schemas.microsoft.com/office/word/2012/wordml" xmlns:wpg="http://schemas.microsoft.com/office/word/2010/wordprocessingGroup" xmlns:wpi="http://schemas.microsoft.com/office/word/2010/wordprocessingInk" xmlns:wne="http://schemas.microsoft.com/office/word/2006/wordml" xmlns:wps="http://schemas.microsoft.com/office/word/2010/wordprocessingShape" mc:Ignorable="w14 w15 wp14">
+<w:footnotes xmlns:wpc="http://schemas.microsoft.com/office/word/2010/wordprocessingCanvas" xmlns:cx="http://schemas.microsoft.com/office/drawing/2014/chartex" xmlns:cx1="http://schemas.microsoft.com/office/drawing/2015/9/8/chartex" xmlns:cx2="http://schemas.microsoft.com/office/drawing/2015/10/21/chartex" xmlns:cx3="http://schemas.microsoft.com/office/drawing/2016/5/9/chartex" xmlns:cx4="http://schemas.microsoft.com/office/drawing/2016/5/10/chartex" xmlns:cx5="http://schemas.microsoft.com/office/drawing/2016/5/11/chartex" xmlns:cx6="http://schemas.microsoft.com/office/drawing/2016/5/12/chartex" xmlns:cx7="http://schemas.microsoft.com/office/drawing/2016/5/13/chartex" xmlns:cx8="http://schemas.microsoft.com/office/drawing/2016/5/14/chartex" xmlns:mc="http://schemas.openxmlformats.org/markup-compatibility/2006" xmlns:aink="http://schemas.microsoft.com/office/drawing/2016/ink" xmlns:am3d="http://schemas.microsoft.com/office/drawing/2017/model3d" xmlns:o="urn:schemas-microsoft-com:office:office" xmlns:r="http://schemas.openxmlformats.org/officeDocument/2006/relationships" xmlns:m="http://schemas.openxmlformats.org/officeDocument/2006/math" xmlns:v="urn:schemas-microsoft-com:vml" xmlns:wp14="http://schemas.microsoft.com/office/word/2010/wordprocessingDrawing" xmlns:wp="http://schemas.openxmlformats.org/drawingml/2006/wordprocessingDrawing" xmlns:w10="urn:schemas-microsoft-com:office:word" xmlns:w="http://schemas.openxmlformats.org/wordprocessingml/2006/main" xmlns:w14="http://schemas.microsoft.com/office/word/2010/wordml" xmlns:w15="http://schemas.microsoft.com/office/word/2012/wordml" xmlns:w16cid="http://schemas.microsoft.com/office/word/2016/wordml/cid" xmlns:w16se="http://schemas.microsoft.com/office/word/2015/wordml/symex" xmlns:wpg="http://schemas.microsoft.com/office/word/2010/wordprocessingGroup" xmlns:wpi="http://schemas.microsoft.com/office/word/2010/wordprocessingInk" xmlns:wne="http://schemas.microsoft.com/office/word/2006/wordml" xmlns:wps="http://schemas.microsoft.com/office/word/2010/wordprocessingShape" mc:Ignorable="w14 w15 w16se w16cid wp14">
   <w:footnote w:type="separator" w:id="-1">
     <w:p>
       <w:pPr>
@@ -601,7 +595,7 @@
 </file>
 
 <file path=word/numbering.xml><?xml version="1.0" encoding="utf-8"?>
-<w:numbering xmlns:wpc="http://schemas.microsoft.com/office/word/2010/wordprocessingCanvas" xmlns:mc="http://schemas.openxmlformats.org/markup-compatibility/2006" xmlns:o="urn:schemas-microsoft-com:office:office" xmlns:r="http://schemas.openxmlformats.org/officeDocument/2006/relationships" xmlns:m="http://schemas.openxmlformats.org/officeDocument/2006/math" xmlns:v="urn:schemas-microsoft-com:vml" xmlns:wp14="http://schemas.microsoft.com/office/word/2010/wordprocessingDrawing" xmlns:wp="http://schemas.openxmlformats.org/drawingml/2006/wordprocessingDrawing" xmlns:w10="urn:schemas-microsoft-com:office:word" xmlns:w="http://schemas.openxmlformats.org/wordprocessingml/2006/main" xmlns:w14="http://schemas.microsoft.com/office/word/2010/wordml" xmlns:w15="http://schemas.microsoft.com/office/word/2012/wordml" xmlns:wpg="http://schemas.microsoft.com/office/word/2010/wordprocessingGroup" xmlns:wpi="http://schemas.microsoft.com/office/word/2010/wordprocessingInk" xmlns:wne="http://schemas.microsoft.com/office/word/2006/wordml" xmlns:wps="http://schemas.microsoft.com/office/word/2010/wordprocessingShape" mc:Ignorable="w14 w15 wp14">
+<w:numbering xmlns:wpc="http://schemas.microsoft.com/office/word/2010/wordprocessingCanvas" xmlns:cx="http://schemas.microsoft.com/office/drawing/2014/chartex" xmlns:cx1="http://schemas.microsoft.com/office/drawing/2015/9/8/chartex" xmlns:cx2="http://schemas.microsoft.com/office/drawing/2015/10/21/chartex" xmlns:cx3="http://schemas.microsoft.com/office/drawing/2016/5/9/chartex" xmlns:cx4="http://schemas.microsoft.com/office/drawing/2016/5/10/chartex" xmlns:cx5="http://schemas.microsoft.com/office/drawing/2016/5/11/chartex" xmlns:cx6="http://schemas.microsoft.com/office/drawing/2016/5/12/chartex" xmlns:cx7="http://schemas.microsoft.com/office/drawing/2016/5/13/chartex" xmlns:cx8="http://schemas.microsoft.com/office/drawing/2016/5/14/chartex" xmlns:mc="http://schemas.openxmlformats.org/markup-compatibility/2006" xmlns:aink="http://schemas.microsoft.com/office/drawing/2016/ink" xmlns:am3d="http://schemas.microsoft.com/office/drawing/2017/model3d" xmlns:o="urn:schemas-microsoft-com:office:office" xmlns:r="http://schemas.openxmlformats.org/officeDocument/2006/relationships" xmlns:m="http://schemas.openxmlformats.org/officeDocument/2006/math" xmlns:v="urn:schemas-microsoft-com:vml" xmlns:wp14="http://schemas.microsoft.com/office/word/2010/wordprocessingDrawing" xmlns:wp="http://schemas.openxmlformats.org/drawingml/2006/wordprocessingDrawing" xmlns:w10="urn:schemas-microsoft-com:office:word" xmlns:w="http://schemas.openxmlformats.org/wordprocessingml/2006/main" xmlns:w14="http://schemas.microsoft.com/office/word/2010/wordml" xmlns:w15="http://schemas.microsoft.com/office/word/2012/wordml" xmlns:w16cid="http://schemas.microsoft.com/office/word/2016/wordml/cid" xmlns:w16se="http://schemas.microsoft.com/office/word/2015/wordml/symex" xmlns:wpg="http://schemas.microsoft.com/office/word/2010/wordprocessingGroup" xmlns:wpi="http://schemas.microsoft.com/office/word/2010/wordprocessingInk" xmlns:wne="http://schemas.microsoft.com/office/word/2006/wordml" xmlns:wps="http://schemas.microsoft.com/office/word/2010/wordprocessingShape" mc:Ignorable="w14 w15 w16se w16cid wp14">
   <w:abstractNum w:abstractNumId="0" w15:restartNumberingAfterBreak="0">
     <w:nsid w:val="01666443"/>
     <w:multiLevelType w:val="hybridMultilevel"/>
@@ -906,7 +900,7 @@
 </file>
 
 <file path=word/styles.xml><?xml version="1.0" encoding="utf-8"?>
-<w:styles xmlns:mc="http://schemas.openxmlformats.org/markup-compatibility/2006" xmlns:r="http://schemas.openxmlformats.org/officeDocument/2006/relationships" xmlns:w="http://schemas.openxmlformats.org/wordprocessingml/2006/main" xmlns:w14="http://schemas.microsoft.com/office/word/2010/wordml" xmlns:w15="http://schemas.microsoft.com/office/word/2012/wordml" mc:Ignorable="w14 w15">
+<w:styles xmlns:mc="http://schemas.openxmlformats.org/markup-compatibility/2006" xmlns:r="http://schemas.openxmlformats.org/officeDocument/2006/relationships" xmlns:w="http://schemas.openxmlformats.org/wordprocessingml/2006/main" xmlns:w14="http://schemas.microsoft.com/office/word/2010/wordml" xmlns:w15="http://schemas.microsoft.com/office/word/2012/wordml" xmlns:w16cid="http://schemas.microsoft.com/office/word/2016/wordml/cid" xmlns:w16se="http://schemas.microsoft.com/office/word/2015/wordml/symex" mc:Ignorable="w14 w15 w16se w16cid">
   <w:docDefaults>
     <w:rPrDefault>
       <w:rPr>
@@ -922,7 +916,7 @@
       </w:pPr>
     </w:pPrDefault>
   </w:docDefaults>
-  <w:latentStyles w:defLockedState="0" w:defUIPriority="99" w:defSemiHidden="0" w:defUnhideWhenUsed="0" w:defQFormat="0" w:count="371">
+  <w:latentStyles w:defLockedState="0" w:defUIPriority="99" w:defSemiHidden="0" w:defUnhideWhenUsed="0" w:defQFormat="0" w:count="376">
     <w:lsdException w:name="Normal" w:uiPriority="0" w:qFormat="1"/>
     <w:lsdException w:name="heading 1" w:uiPriority="9" w:qFormat="1"/>
     <w:lsdException w:name="heading 2" w:semiHidden="1" w:uiPriority="9" w:unhideWhenUsed="1" w:qFormat="1"/>
@@ -1028,7 +1022,6 @@
     <w:lsdException w:name="HTML Sample" w:semiHidden="1" w:unhideWhenUsed="1"/>
     <w:lsdException w:name="HTML Typewriter" w:semiHidden="1" w:unhideWhenUsed="1"/>
     <w:lsdException w:name="HTML Variable" w:semiHidden="1" w:unhideWhenUsed="1"/>
-    <w:lsdException w:name="Normal Table" w:semiHidden="1" w:unhideWhenUsed="1"/>
     <w:lsdException w:name="annotation subject" w:semiHidden="1" w:unhideWhenUsed="1"/>
     <w:lsdException w:name="No List" w:semiHidden="1" w:unhideWhenUsed="1"/>
     <w:lsdException w:name="Outline List 1" w:semiHidden="1" w:unhideWhenUsed="1"/>
@@ -1071,11 +1064,8 @@
     <w:lsdException w:name="Table Contemporary" w:semiHidden="1" w:unhideWhenUsed="1"/>
     <w:lsdException w:name="Table Elegant" w:semiHidden="1" w:unhideWhenUsed="1"/>
     <w:lsdException w:name="Table Professional" w:semiHidden="1" w:unhideWhenUsed="1"/>
-    <w:lsdException w:name="Table Subtle 1" w:semiHidden="1" w:unhideWhenUsed="1"/>
     <w:lsdException w:name="Table Subtle 2" w:semiHidden="1" w:unhideWhenUsed="1"/>
     <w:lsdException w:name="Table Web 1" w:semiHidden="1" w:unhideWhenUsed="1"/>
-    <w:lsdException w:name="Table Web 2" w:semiHidden="1" w:unhideWhenUsed="1"/>
-    <w:lsdException w:name="Table Web 3" w:semiHidden="1" w:unhideWhenUsed="1"/>
     <w:lsdException w:name="Balloon Text" w:semiHidden="1" w:unhideWhenUsed="1"/>
     <w:lsdException w:name="Table Grid" w:uiPriority="59"/>
     <w:lsdException w:name="Table Theme" w:semiHidden="1" w:unhideWhenUsed="1"/>
@@ -1294,18 +1284,23 @@
     <w:lsdException w:name="List Table 5 Dark Accent 6" w:uiPriority="50"/>
     <w:lsdException w:name="List Table 6 Colorful Accent 6" w:uiPriority="51"/>
     <w:lsdException w:name="List Table 7 Colorful Accent 6" w:uiPriority="52"/>
+    <w:lsdException w:name="Mention" w:semiHidden="1" w:unhideWhenUsed="1"/>
+    <w:lsdException w:name="Smart Hyperlink" w:semiHidden="1" w:unhideWhenUsed="1"/>
+    <w:lsdException w:name="Hashtag" w:semiHidden="1" w:unhideWhenUsed="1"/>
+    <w:lsdException w:name="Unresolved Mention" w:semiHidden="1" w:unhideWhenUsed="1"/>
+    <w:lsdException w:name="Smart Link" w:semiHidden="1" w:unhideWhenUsed="1"/>
   </w:latentStyles>
-  <w:style w:type="paragraph" w:default="1" w:styleId="Normal">
+  <w:style w:type="paragraph" w:default="1" w:styleId="a">
     <w:name w:val="Normal"/>
     <w:qFormat/>
   </w:style>
-  <w:style w:type="character" w:default="1" w:styleId="DefaultParagraphFont">
+  <w:style w:type="character" w:default="1" w:styleId="a0">
     <w:name w:val="Default Paragraph Font"/>
     <w:uiPriority w:val="1"/>
     <w:semiHidden/>
     <w:unhideWhenUsed/>
   </w:style>
-  <w:style w:type="table" w:default="1" w:styleId="TableNormal">
+  <w:style w:type="table" w:default="1" w:styleId="a1">
     <w:name w:val="Normal Table"/>
     <w:uiPriority w:val="99"/>
     <w:semiHidden/>
@@ -1320,17 +1315,17 @@
       </w:tblCellMar>
     </w:tblPr>
   </w:style>
-  <w:style w:type="numbering" w:default="1" w:styleId="NoList">
+  <w:style w:type="numbering" w:default="1" w:styleId="a2">
     <w:name w:val="No List"/>
     <w:uiPriority w:val="99"/>
     <w:semiHidden/>
     <w:unhideWhenUsed/>
   </w:style>
-  <w:style w:type="paragraph" w:styleId="Title">
+  <w:style w:type="paragraph" w:styleId="a3">
     <w:name w:val="Title"/>
-    <w:basedOn w:val="Normal"/>
-    <w:next w:val="Normal"/>
-    <w:link w:val="TitleChar"/>
+    <w:basedOn w:val="a"/>
+    <w:next w:val="a"/>
+    <w:link w:val="a4"/>
     <w:uiPriority w:val="10"/>
     <w:qFormat/>
     <w:rsid w:val="00397870"/>
@@ -1350,10 +1345,10 @@
       <w:szCs w:val="52"/>
     </w:rPr>
   </w:style>
-  <w:style w:type="character" w:customStyle="1" w:styleId="TitleChar">
-    <w:name w:val="Title Char"/>
-    <w:basedOn w:val="DefaultParagraphFont"/>
-    <w:link w:val="Title"/>
+  <w:style w:type="character" w:customStyle="1" w:styleId="a4">
+    <w:name w:val="标题 字符"/>
+    <w:basedOn w:val="a0"/>
+    <w:link w:val="a3"/>
     <w:uiPriority w:val="10"/>
     <w:rsid w:val="00397870"/>
     <w:rPr>
@@ -1365,9 +1360,9 @@
       <w:szCs w:val="52"/>
     </w:rPr>
   </w:style>
-  <w:style w:type="paragraph" w:styleId="ListParagraph">
+  <w:style w:type="paragraph" w:styleId="a5">
     <w:name w:val="List Paragraph"/>
-    <w:basedOn w:val="Normal"/>
+    <w:basedOn w:val="a"/>
     <w:uiPriority w:val="34"/>
     <w:qFormat/>
     <w:rsid w:val="00397870"/>
@@ -1376,10 +1371,10 @@
       <w:contextualSpacing/>
     </w:pPr>
   </w:style>
-  <w:style w:type="paragraph" w:styleId="Header">
+  <w:style w:type="paragraph" w:styleId="a6">
     <w:name w:val="header"/>
-    <w:basedOn w:val="Normal"/>
-    <w:link w:val="HeaderChar"/>
+    <w:basedOn w:val="a"/>
+    <w:link w:val="a7"/>
     <w:uiPriority w:val="99"/>
     <w:unhideWhenUsed/>
     <w:rsid w:val="00ED6426"/>
@@ -1391,17 +1386,17 @@
       <w:spacing w:after="0" w:line="240" w:lineRule="auto"/>
     </w:pPr>
   </w:style>
-  <w:style w:type="character" w:customStyle="1" w:styleId="HeaderChar">
-    <w:name w:val="Header Char"/>
-    <w:basedOn w:val="DefaultParagraphFont"/>
-    <w:link w:val="Header"/>
+  <w:style w:type="character" w:customStyle="1" w:styleId="a7">
+    <w:name w:val="页眉 字符"/>
+    <w:basedOn w:val="a0"/>
+    <w:link w:val="a6"/>
     <w:uiPriority w:val="99"/>
     <w:rsid w:val="00ED6426"/>
   </w:style>
-  <w:style w:type="paragraph" w:styleId="Footer">
+  <w:style w:type="paragraph" w:styleId="a8">
     <w:name w:val="footer"/>
-    <w:basedOn w:val="Normal"/>
-    <w:link w:val="FooterChar"/>
+    <w:basedOn w:val="a"/>
+    <w:link w:val="a9"/>
     <w:uiPriority w:val="99"/>
     <w:unhideWhenUsed/>
     <w:rsid w:val="00ED6426"/>
@@ -1413,10 +1408,10 @@
       <w:spacing w:after="0" w:line="240" w:lineRule="auto"/>
     </w:pPr>
   </w:style>
-  <w:style w:type="character" w:customStyle="1" w:styleId="FooterChar">
-    <w:name w:val="Footer Char"/>
-    <w:basedOn w:val="DefaultParagraphFont"/>
-    <w:link w:val="Footer"/>
+  <w:style w:type="character" w:customStyle="1" w:styleId="a9">
+    <w:name w:val="页脚 字符"/>
+    <w:basedOn w:val="a0"/>
+    <w:link w:val="a8"/>
     <w:uiPriority w:val="99"/>
     <w:rsid w:val="00ED6426"/>
   </w:style>

</xml_diff>